<commit_message>
MS2 - Lastenheft, Systemspezifikation, Systemarchitektur
</commit_message>
<xml_diff>
--- a/docs/Lastenheft/Lastenheft.docx
+++ b/docs/Lastenheft/Lastenheft.docx
@@ -209,16 +209,16 @@
                               <w:tab/>
                             </w:r>
                             <w:r>
-                              <w:t>2</w:t>
-                            </w:r>
-                            <w:r>
-                              <w:t>8</w:t>
+                              <w:t>12</w:t>
                             </w:r>
                             <w:r>
                               <w:t>.</w:t>
                             </w:r>
                             <w:r>
-                              <w:t>10</w:t>
+                              <w:t>1</w:t>
+                            </w:r>
+                            <w:r>
+                              <w:t>1</w:t>
                             </w:r>
                             <w:r>
                               <w:t>.</w:t>
@@ -244,7 +244,7 @@
                               <w:t>.</w:t>
                             </w:r>
                             <w:r>
-                              <w:t>0</w:t>
+                              <w:t>1</w:t>
                             </w:r>
                           </w:p>
                         </w:txbxContent>
@@ -433,16 +433,16 @@
                         <w:tab/>
                       </w:r>
                       <w:r>
-                        <w:t>2</w:t>
-                      </w:r>
-                      <w:r>
-                        <w:t>8</w:t>
+                        <w:t>12</w:t>
                       </w:r>
                       <w:r>
                         <w:t>.</w:t>
                       </w:r>
                       <w:r>
-                        <w:t>10</w:t>
+                        <w:t>1</w:t>
+                      </w:r>
+                      <w:r>
+                        <w:t>1</w:t>
                       </w:r>
                       <w:r>
                         <w:t>.</w:t>
@@ -468,7 +468,7 @@
                         <w:t>.</w:t>
                       </w:r>
                       <w:r>
-                        <w:t>0</w:t>
+                        <w:t>1</w:t>
                       </w:r>
                     </w:p>
                   </w:txbxContent>
@@ -483,8 +483,10 @@
       <w:r>
         <w:br w:type="page"/>
       </w:r>
-    </w:p>
-    <w:bookmarkStart w:id="12" w:name="_Toc528047787" w:displacedByCustomXml="next"/>
+      <w:bookmarkStart w:id="12" w:name="_GoBack"/>
+      <w:bookmarkEnd w:id="12"/>
+    </w:p>
+    <w:bookmarkStart w:id="13" w:name="_Toc528047787" w:displacedByCustomXml="next"/>
     <w:sdt>
       <w:sdtPr>
         <w:rPr>
@@ -1166,7 +1168,7 @@
               <w:rPr>
                 <w:webHidden/>
               </w:rPr>
-              <w:t>7</w:t>
+              <w:t>8</w:t>
             </w:r>
             <w:r>
               <w:rPr>
@@ -1188,7 +1190,7 @@
         </w:p>
       </w:sdtContent>
     </w:sdt>
-    <w:bookmarkEnd w:id="12"/>
+    <w:bookmarkEnd w:id="13"/>
     <w:p>
       <w:r>
         <w:rPr>
@@ -1198,13 +1200,13 @@
         <mc:AlternateContent>
           <mc:Choice Requires="wps">
             <w:drawing>
-              <wp:anchor distT="365760" distB="365760" distL="0" distR="0" simplePos="0" relativeHeight="251660800" behindDoc="0" locked="0" layoutInCell="1" allowOverlap="1" wp14:anchorId="4DC33426" wp14:editId="373B9644">
+              <wp:anchor distT="365760" distB="365760" distL="0" distR="0" simplePos="0" relativeHeight="251660800" behindDoc="0" locked="0" layoutInCell="1" allowOverlap="1" wp14:anchorId="4DC33426" wp14:editId="6DCA0886">
                 <wp:simplePos x="0" y="0"/>
                 <wp:positionH relativeFrom="margin">
                   <wp:posOffset>-1905</wp:posOffset>
                 </wp:positionH>
                 <wp:positionV relativeFrom="margin">
-                  <wp:posOffset>6771945</wp:posOffset>
+                  <wp:posOffset>6162040</wp:posOffset>
                 </wp:positionV>
                 <wp:extent cx="5662930" cy="1769110"/>
                 <wp:effectExtent l="0" t="0" r="6985" b="8890"/>
@@ -1251,11 +1253,11 @@
                               <w:pStyle w:val="berschrift1unnummeriert"/>
                               <w:spacing w:after="240"/>
                             </w:pPr>
-                            <w:bookmarkStart w:id="13" w:name="_Toc528047788"/>
+                            <w:bookmarkStart w:id="14" w:name="_Toc528047788"/>
                             <w:r>
                               <w:t>Revisionshistorie</w:t>
                             </w:r>
-                            <w:bookmarkEnd w:id="13"/>
+                            <w:bookmarkEnd w:id="14"/>
                           </w:p>
                           <w:tbl>
                             <w:tblPr>
@@ -1524,6 +1526,68 @@
                                 </w:p>
                               </w:tc>
                             </w:tr>
+                            <w:tr>
+                              <w:tc>
+                                <w:tcPr>
+                                  <w:tcW w:w="988" w:type="dxa"/>
+                                </w:tcPr>
+                                <w:p>
+                                  <w:pPr>
+                                    <w:spacing w:line="240" w:lineRule="auto"/>
+                                  </w:pPr>
+                                  <w:r>
+                                    <w:t>1.1</w:t>
+                                  </w:r>
+                                </w:p>
+                              </w:tc>
+                              <w:tc>
+                                <w:tcPr>
+                                  <w:tcW w:w="1274" w:type="dxa"/>
+                                </w:tcPr>
+                                <w:p>
+                                  <w:pPr>
+                                    <w:spacing w:line="240" w:lineRule="auto"/>
+                                  </w:pPr>
+                                  <w:r>
+                                    <w:t>12.11.2018</w:t>
+                                  </w:r>
+                                </w:p>
+                              </w:tc>
+                              <w:tc>
+                                <w:tcPr>
+                                  <w:tcW w:w="2728" w:type="dxa"/>
+                                </w:tcPr>
+                                <w:p>
+                                  <w:pPr>
+                                    <w:spacing w:line="240" w:lineRule="auto"/>
+                                  </w:pPr>
+                                  <w:r>
+                                    <w:t xml:space="preserve">Fahri Kus, Simon </w:t>
+                                  </w:r>
+                                  <w:proofErr w:type="spellStart"/>
+                                  <w:r>
+                                    <w:t>Kreuziger</w:t>
+                                  </w:r>
+                                  <w:proofErr w:type="spellEnd"/>
+                                  <w:r>
+                                    <w:t>, Florian Heinrich</w:t>
+                                  </w:r>
+                                </w:p>
+                              </w:tc>
+                              <w:tc>
+                                <w:tcPr>
+                                  <w:tcW w:w="3888" w:type="dxa"/>
+                                </w:tcPr>
+                                <w:p>
+                                  <w:pPr>
+                                    <w:spacing w:line="240" w:lineRule="auto"/>
+                                  </w:pPr>
+                                  <w:r>
+                                    <w:t>Aktualisierung der Produktdaten und Vereinheitlichung der Akteur Namen</w:t>
+                                  </w:r>
+                                </w:p>
+                              </w:tc>
+                            </w:tr>
                           </w:tbl>
                           <w:p>
                             <w:pPr>
@@ -1552,7 +1616,7 @@
           </mc:Choice>
           <mc:Fallback>
             <w:pict>
-              <v:rect w14:anchorId="4DC33426" id="Rectangle 148" o:spid="_x0000_s1027" style="position:absolute;margin-left:-.15pt;margin-top:533.2pt;width:445.9pt;height:139.3pt;z-index:251660800;visibility:visible;mso-wrap-style:square;mso-width-percent:1000;mso-height-percent:0;mso-wrap-distance-left:0;mso-wrap-distance-top:28.8pt;mso-wrap-distance-right:0;mso-wrap-distance-bottom:28.8pt;mso-position-horizontal:absolute;mso-position-horizontal-relative:margin;mso-position-vertical:absolute;mso-position-vertical-relative:margin;mso-width-percent:1000;mso-height-percent:0;mso-width-relative:margin;mso-height-relative:margin;v-text-anchor:top" o:gfxdata="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" filled="f" stroked="f" strokeweight="2pt">
+              <v:rect w14:anchorId="4DC33426" id="Rectangle 148" o:spid="_x0000_s1027" style="position:absolute;margin-left:-.15pt;margin-top:485.2pt;width:445.9pt;height:139.3pt;z-index:251660800;visibility:visible;mso-wrap-style:square;mso-width-percent:1000;mso-height-percent:0;mso-wrap-distance-left:0;mso-wrap-distance-top:28.8pt;mso-wrap-distance-right:0;mso-wrap-distance-bottom:28.8pt;mso-position-horizontal:absolute;mso-position-horizontal-relative:margin;mso-position-vertical:absolute;mso-position-vertical-relative:margin;mso-width-percent:1000;mso-height-percent:0;mso-width-relative:margin;mso-height-relative:margin;v-text-anchor:top" o:gfxdata="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" filled="f" stroked="f" strokeweight="2pt">
                 <v:textbox style="mso-fit-shape-to-text:t" inset="0,0,0,0">
                   <w:txbxContent>
                     <w:p>
@@ -1560,11 +1624,11 @@
                         <w:pStyle w:val="berschrift1unnummeriert"/>
                         <w:spacing w:after="240"/>
                       </w:pPr>
-                      <w:bookmarkStart w:id="14" w:name="_Toc528047788"/>
+                      <w:bookmarkStart w:id="15" w:name="_Toc528047788"/>
                       <w:r>
                         <w:t>Revisionshistorie</w:t>
                       </w:r>
-                      <w:bookmarkEnd w:id="14"/>
+                      <w:bookmarkEnd w:id="15"/>
                     </w:p>
                     <w:tbl>
                       <w:tblPr>
@@ -1833,6 +1897,68 @@
                           </w:p>
                         </w:tc>
                       </w:tr>
+                      <w:tr>
+                        <w:tc>
+                          <w:tcPr>
+                            <w:tcW w:w="988" w:type="dxa"/>
+                          </w:tcPr>
+                          <w:p>
+                            <w:pPr>
+                              <w:spacing w:line="240" w:lineRule="auto"/>
+                            </w:pPr>
+                            <w:r>
+                              <w:t>1.1</w:t>
+                            </w:r>
+                          </w:p>
+                        </w:tc>
+                        <w:tc>
+                          <w:tcPr>
+                            <w:tcW w:w="1274" w:type="dxa"/>
+                          </w:tcPr>
+                          <w:p>
+                            <w:pPr>
+                              <w:spacing w:line="240" w:lineRule="auto"/>
+                            </w:pPr>
+                            <w:r>
+                              <w:t>12.11.2018</w:t>
+                            </w:r>
+                          </w:p>
+                        </w:tc>
+                        <w:tc>
+                          <w:tcPr>
+                            <w:tcW w:w="2728" w:type="dxa"/>
+                          </w:tcPr>
+                          <w:p>
+                            <w:pPr>
+                              <w:spacing w:line="240" w:lineRule="auto"/>
+                            </w:pPr>
+                            <w:r>
+                              <w:t xml:space="preserve">Fahri Kus, Simon </w:t>
+                            </w:r>
+                            <w:proofErr w:type="spellStart"/>
+                            <w:r>
+                              <w:t>Kreuziger</w:t>
+                            </w:r>
+                            <w:proofErr w:type="spellEnd"/>
+                            <w:r>
+                              <w:t>, Florian Heinrich</w:t>
+                            </w:r>
+                          </w:p>
+                        </w:tc>
+                        <w:tc>
+                          <w:tcPr>
+                            <w:tcW w:w="3888" w:type="dxa"/>
+                          </w:tcPr>
+                          <w:p>
+                            <w:pPr>
+                              <w:spacing w:line="240" w:lineRule="auto"/>
+                            </w:pPr>
+                            <w:r>
+                              <w:t>Aktualisierung der Produktdaten und Vereinheitlichung der Akteur Namen</w:t>
+                            </w:r>
+                          </w:p>
+                        </w:tc>
+                      </w:tr>
                     </w:tbl>
                     <w:p>
                       <w:pPr>
@@ -1866,24 +1992,28 @@
         <w:ind w:left="0" w:firstLine="0"/>
         <w:contextualSpacing w:val="0"/>
       </w:pPr>
-      <w:bookmarkStart w:id="15" w:name="_Toc85174042"/>
-      <w:bookmarkStart w:id="16" w:name="_Toc526944134"/>
-      <w:bookmarkStart w:id="17" w:name="_Toc528047790"/>
+      <w:bookmarkStart w:id="16" w:name="_Toc85174042"/>
+      <w:bookmarkStart w:id="17" w:name="_Toc526944134"/>
+      <w:bookmarkStart w:id="18" w:name="_Toc528047790"/>
       <w:bookmarkEnd w:id="0"/>
       <w:bookmarkEnd w:id="1"/>
       <w:r>
         <w:lastRenderedPageBreak/>
         <w:t>Produkteinsatz</w:t>
       </w:r>
-      <w:bookmarkStart w:id="18" w:name="_GoBack"/>
-      <w:bookmarkEnd w:id="15"/>
       <w:bookmarkEnd w:id="16"/>
       <w:bookmarkEnd w:id="17"/>
       <w:bookmarkEnd w:id="18"/>
     </w:p>
     <w:p>
       <w:r>
-        <w:t>Es soll eine Webanwendung entwickelt werden, welche dem Benutzer über ein datenbankbasiertes Beratungssystem ermöglicht, das für ih</w:t>
+        <w:t xml:space="preserve">Es soll eine Webanwendung entwickelt werden, welche dem </w:t>
+      </w:r>
+      <w:r>
+        <w:t>Besucher</w:t>
+      </w:r>
+      <w:r>
+        <w:t xml:space="preserve"> über ein datenbankbasiertes Beratungssystem ermöglicht, das für ih</w:t>
       </w:r>
       <w:r>
         <w:t>n</w:t>
@@ -1906,7 +2036,7 @@
     </w:p>
     <w:p>
       <w:pPr>
-        <w:ind w:left="709" w:hanging="709"/>
+        <w:ind w:left="1134" w:hanging="1134"/>
       </w:pPr>
       <w:r>
         <w:rPr>
@@ -1926,13 +2056,13 @@
     </w:p>
     <w:p>
       <w:pPr>
-        <w:ind w:left="709" w:hanging="709"/>
-      </w:pPr>
-      <w:r>
-        <w:rPr>
-          <w:b/>
-        </w:rPr>
-        <w:t>User</w:t>
+        <w:ind w:left="1134" w:hanging="1134"/>
+      </w:pPr>
+      <w:r>
+        <w:rPr>
+          <w:b/>
+        </w:rPr>
+        <w:t>Besucher</w:t>
       </w:r>
       <w:r>
         <w:t>:</w:t>
@@ -1941,7 +2071,13 @@
         <w:tab/>
       </w:r>
       <w:r>
-        <w:t>Ein Benutzer kann über verschieden</w:t>
+        <w:t xml:space="preserve">Ein </w:t>
+      </w:r>
+      <w:r>
+        <w:t>Besucher</w:t>
+      </w:r>
+      <w:r>
+        <w:t xml:space="preserve"> kann über verschieden</w:t>
       </w:r>
       <w:r>
         <w:t>e</w:t>
@@ -1952,13 +2088,13 @@
     </w:p>
     <w:p>
       <w:pPr>
-        <w:ind w:left="709" w:hanging="709"/>
-      </w:pPr>
-      <w:r>
-        <w:rPr>
-          <w:b/>
-        </w:rPr>
-        <w:t>Fahrer</w:t>
+        <w:ind w:left="1134" w:hanging="1134"/>
+      </w:pPr>
+      <w:r>
+        <w:rPr>
+          <w:b/>
+        </w:rPr>
+        <w:t>Benutzer</w:t>
       </w:r>
       <w:r>
         <w:t>:</w:t>
@@ -1967,7 +2103,13 @@
         <w:tab/>
       </w:r>
       <w:r>
-        <w:t>Ein Fahrer kann einzelne Elektroautos bewerten.</w:t>
+        <w:t xml:space="preserve">Ein </w:t>
+      </w:r>
+      <w:r>
+        <w:t>Benutzer</w:t>
+      </w:r>
+      <w:r>
+        <w:t xml:space="preserve"> kann einzelne Elektroautos bewerten.</w:t>
       </w:r>
       <w:bookmarkStart w:id="19" w:name="_Toc85174043"/>
       <w:bookmarkStart w:id="20" w:name="_Toc526944135"/>
@@ -2003,16 +2145,17 @@
     <w:p>
       <w:pPr>
         <w:pStyle w:val="FlietextTH"/>
+        <w:jc w:val="center"/>
       </w:pPr>
       <w:r>
         <w:rPr>
           <w:noProof/>
         </w:rPr>
         <w:drawing>
-          <wp:inline distT="0" distB="0" distL="0" distR="0" wp14:anchorId="2E4DA3D2" wp14:editId="57786A99">
-            <wp:extent cx="5524500" cy="5524500"/>
+          <wp:inline distT="0" distB="0" distL="0" distR="0" wp14:anchorId="13C56430" wp14:editId="43FFA470">
+            <wp:extent cx="5619750" cy="5524500"/>
             <wp:effectExtent l="0" t="0" r="0" b="0"/>
-            <wp:docPr id="6" name="Picture 6"/>
+            <wp:docPr id="1" name="Picture 1"/>
             <wp:cNvGraphicFramePr>
               <a:graphicFrameLocks xmlns:a="http://schemas.openxmlformats.org/drawingml/2006/main" noChangeAspect="1"/>
             </wp:cNvGraphicFramePr>
@@ -2020,7 +2163,7 @@
               <a:graphicData uri="http://schemas.openxmlformats.org/drawingml/2006/picture">
                 <pic:pic xmlns:pic="http://schemas.openxmlformats.org/drawingml/2006/picture">
                   <pic:nvPicPr>
-                    <pic:cNvPr id="6" name="User_Fahrer.png"/>
+                    <pic:cNvPr id="1" name="User_Fahrer.png"/>
                     <pic:cNvPicPr/>
                   </pic:nvPicPr>
                   <pic:blipFill>
@@ -2038,7 +2181,7 @@
                   <pic:spPr>
                     <a:xfrm>
                       <a:off x="0" y="0"/>
-                      <a:ext cx="5524500" cy="5524500"/>
+                      <a:ext cx="5619750" cy="5524500"/>
                     </a:xfrm>
                     <a:prstGeom prst="rect">
                       <a:avLst/>
@@ -2054,18 +2197,21 @@
     <w:p>
       <w:pPr>
         <w:pStyle w:val="FlietextTH"/>
-      </w:pPr>
-    </w:p>
-    <w:p>
-      <w:pPr>
-        <w:pStyle w:val="FlietextTH"/>
-      </w:pPr>
-    </w:p>
-    <w:p>
+        <w:jc w:val="center"/>
+      </w:pPr>
+      <w:r>
+        <w:t>Abbildung 1.1: Anwendungsfalldiagram für die Akteure Besucher und Benutzer</w:t>
+      </w:r>
+    </w:p>
+    <w:p>
+      <w:pPr>
+        <w:jc w:val="center"/>
+      </w:pPr>
       <w:r>
         <w:rPr>
           <w:noProof/>
         </w:rPr>
+        <w:lastRenderedPageBreak/>
         <w:drawing>
           <wp:inline distT="0" distB="0" distL="0" distR="0" wp14:anchorId="5375893C" wp14:editId="37882710">
             <wp:extent cx="5524500" cy="5715000"/>
@@ -2110,6 +2256,31 @@
       </w:r>
     </w:p>
     <w:p>
+      <w:pPr>
+        <w:pStyle w:val="FlietextTH"/>
+        <w:jc w:val="center"/>
+      </w:pPr>
+      <w:r>
+        <w:t>Abbildung 1.</w:t>
+      </w:r>
+      <w:r>
+        <w:t>2</w:t>
+      </w:r>
+      <w:r>
+        <w:t>: Anwendungsfalldiagram für d</w:t>
+      </w:r>
+      <w:r>
+        <w:t>en</w:t>
+      </w:r>
+      <w:r>
+        <w:t xml:space="preserve"> Akteur </w:t>
+      </w:r>
+      <w:r>
+        <w:t>Admin</w:t>
+      </w:r>
+    </w:p>
+    <w:p/>
+    <w:p>
       <w:r>
         <w:br w:type="page"/>
       </w:r>
@@ -2202,7 +2373,7 @@
         <w:t xml:space="preserve"> </w:t>
       </w:r>
       <w:r>
-        <w:t>User</w:t>
+        <w:t>Besucher</w:t>
       </w:r>
     </w:p>
     <w:p>
@@ -2216,7 +2387,13 @@
         <w:t xml:space="preserve"> </w:t>
       </w:r>
       <w:r>
-        <w:t>Der Benutzer soll die Möglichkeit haben Filter (Kriterien) zu setzen. Das Ergebnis soll ihm anschließend angezeigt werden [siehe /LF105/].</w:t>
+        <w:t xml:space="preserve">Der </w:t>
+      </w:r>
+      <w:r>
+        <w:t>Besucher</w:t>
+      </w:r>
+      <w:r>
+        <w:t xml:space="preserve"> soll die Möglichkeit haben Filter (Kriterien) zu setzen. Das Ergebnis soll ihm anschließend angezeigt werden [siehe /LF105/].</w:t>
       </w:r>
     </w:p>
     <w:p/>
@@ -2288,7 +2465,10 @@
         <w:t>Akteure:</w:t>
       </w:r>
       <w:r>
-        <w:t xml:space="preserve"> User</w:t>
+        <w:t xml:space="preserve"> </w:t>
+      </w:r>
+      <w:r>
+        <w:t>Besucher</w:t>
       </w:r>
     </w:p>
     <w:p>
@@ -2299,7 +2479,13 @@
         <w:t>Beschreibung:</w:t>
       </w:r>
       <w:r>
-        <w:t xml:space="preserve"> Der Benutzer soll auf der Basis seiner Filterung [siehe /LF100/] die entsprechenden Elektroautos angezeigt bekommen.</w:t>
+        <w:t xml:space="preserve"> Der </w:t>
+      </w:r>
+      <w:r>
+        <w:t>Besucher</w:t>
+      </w:r>
+      <w:r>
+        <w:t xml:space="preserve"> soll auf der Basis seiner Filterung [siehe /LF100/] die entsprechenden Elektroautos angezeigt bekommen.</w:t>
       </w:r>
     </w:p>
     <w:p/>
@@ -2373,7 +2559,7 @@
         <w:t xml:space="preserve"> </w:t>
       </w:r>
       <w:r>
-        <w:t>Fahrer</w:t>
+        <w:t>Benutzer</w:t>
       </w:r>
     </w:p>
     <w:p>
@@ -2387,7 +2573,16 @@
         <w:t xml:space="preserve"> </w:t>
       </w:r>
       <w:r>
-        <w:t>Ein Fahrer soll sich, zur eindeutigen Identifizierung, anmelden können.</w:t>
+        <w:t xml:space="preserve">Ein </w:t>
+      </w:r>
+      <w:r>
+        <w:t>Benutzer</w:t>
+      </w:r>
+      <w:r>
+        <w:t xml:space="preserve"> </w:t>
+      </w:r>
+      <w:r>
+        <w:t>soll sich, zur eindeutigen Identifizierung, anmelden können.</w:t>
       </w:r>
       <w:r>
         <w:t xml:space="preserve"> Dies soll über die E-Mail-Adresse und d</w:t>
@@ -2482,7 +2677,10 @@
         <w:t>Akteure:</w:t>
       </w:r>
       <w:r>
-        <w:t xml:space="preserve"> Fahrer</w:t>
+        <w:t xml:space="preserve"> </w:t>
+      </w:r>
+      <w:r>
+        <w:t>Benutzer</w:t>
       </w:r>
     </w:p>
     <w:p>
@@ -2493,7 +2691,22 @@
         <w:t>Beschreibung:</w:t>
       </w:r>
       <w:r>
-        <w:t xml:space="preserve"> Ein Benutzer soll sich als Fahrer registrieren können.</w:t>
+        <w:t xml:space="preserve"> Ein </w:t>
+      </w:r>
+      <w:r>
+        <w:t>Besucher</w:t>
+      </w:r>
+      <w:r>
+        <w:t xml:space="preserve"> soll sich als </w:t>
+      </w:r>
+      <w:r>
+        <w:t>Benutzer</w:t>
+      </w:r>
+      <w:r>
+        <w:t xml:space="preserve"> </w:t>
+      </w:r>
+      <w:r>
+        <w:t>registrieren können.</w:t>
       </w:r>
       <w:r>
         <w:t xml:space="preserve"> Bei der</w:t>
@@ -2573,7 +2786,10 @@
         <w:t>Akteure:</w:t>
       </w:r>
       <w:r>
-        <w:t xml:space="preserve"> Fahrer</w:t>
+        <w:t xml:space="preserve"> </w:t>
+      </w:r>
+      <w:r>
+        <w:t>Benutzer</w:t>
       </w:r>
     </w:p>
     <w:p>
@@ -2584,7 +2800,16 @@
         <w:t>Beschreibung:</w:t>
       </w:r>
       <w:r>
-        <w:t xml:space="preserve"> Ein Fahrer soll ein Elektroauto bewerten können. Die Bewertung soll über ein 1 bis 5 Stern</w:t>
+        <w:t xml:space="preserve"> Ein </w:t>
+      </w:r>
+      <w:r>
+        <w:t>Benutzer</w:t>
+      </w:r>
+      <w:r>
+        <w:t xml:space="preserve"> </w:t>
+      </w:r>
+      <w:r>
+        <w:t>soll ein Elektroauto bewerten können. Die Bewertung soll über ein 1 bis 5 Stern</w:t>
       </w:r>
       <w:r>
         <w:t>e</w:t>
@@ -2974,7 +3199,21 @@
         <w:t>Beschreibung:</w:t>
       </w:r>
       <w:r>
-        <w:t xml:space="preserve"> Der Administrator soll Elektroauto-Datensätze aktivieren und deaktivieren können. Nur aktivierte Elektroauto-Datensätze werden bei Benutzerfilterungen berücksichtigt.</w:t>
+        <w:t xml:space="preserve"> Der Administrator soll Elektroauto-Datensätze aktivieren und deaktivieren können. Nur aktivierte Elektroauto-Datensätze werden </w:t>
+      </w:r>
+      <w:proofErr w:type="gramStart"/>
+      <w:r>
+        <w:t xml:space="preserve">bei </w:t>
+      </w:r>
+      <w:r>
+        <w:t>einer F</w:t>
+      </w:r>
+      <w:r>
+        <w:t>ilterungen</w:t>
+      </w:r>
+      <w:proofErr w:type="gramEnd"/>
+      <w:r>
+        <w:t xml:space="preserve"> berücksichtigt.</w:t>
       </w:r>
     </w:p>
     <w:p/>
@@ -3047,7 +3286,19 @@
         <w:t>Beschreibung:</w:t>
       </w:r>
       <w:r>
-        <w:t xml:space="preserve"> Der Administrator soll Kriterien aktivieren und deaktivieren können. Nur aktivierte Kriterien werden bei der Benutzerfilterung angeboten.</w:t>
+        <w:t xml:space="preserve"> Der Administrator soll Kriterien aktivieren und deaktivieren können. Nur aktivierte Kriterien werden bei </w:t>
+      </w:r>
+      <w:r>
+        <w:t>einer</w:t>
+      </w:r>
+      <w:r>
+        <w:t xml:space="preserve"> </w:t>
+      </w:r>
+      <w:r>
+        <w:t>F</w:t>
+      </w:r>
+      <w:r>
+        <w:t>ilterung angeboten.</w:t>
       </w:r>
     </w:p>
     <w:p/>
@@ -3206,10 +3457,10 @@
     </w:p>
     <w:p>
       <w:r>
-        <w:t>/LD40/ Fahrer</w:t>
-      </w:r>
-      <w:r>
-        <w:tab/>
+        <w:t xml:space="preserve">/LD40/ </w:t>
+      </w:r>
+      <w:r>
+        <w:t>Benutzer</w:t>
       </w:r>
       <w:proofErr w:type="gramStart"/>
       <w:r>
@@ -3260,96 +3511,160 @@
       </w:r>
     </w:p>
     <w:p>
-      <w:r>
-        <w:t>/LD50/ Admin</w:t>
-      </w:r>
-      <w:r>
-        <w:tab/>
-      </w:r>
-      <w:proofErr w:type="gramStart"/>
-      <w:r>
-        <w:tab/>
-      </w:r>
-      <w:r>
+      <w:pPr>
         <w:rPr>
           <w:rFonts w:ascii="Courier New" w:hAnsi="Courier New" w:cs="Courier New"/>
           <w:sz w:val="16"/>
         </w:rPr>
-        <w:t>(</w:t>
+      </w:pPr>
+      <w:r>
+        <w:t>/LD</w:t>
+      </w:r>
+      <w:r>
+        <w:t>5</w:t>
+      </w:r>
+      <w:r>
+        <w:t>0/ Bewertung</w:t>
+      </w:r>
+      <w:proofErr w:type="gramStart"/>
+      <w:r>
+        <w:tab/>
       </w:r>
       <w:r>
         <w:rPr>
           <w:rFonts w:ascii="Courier New" w:hAnsi="Courier New" w:cs="Courier New"/>
           <w:sz w:val="16"/>
         </w:rPr>
-        <w:t xml:space="preserve">  </w:t>
-      </w:r>
-      <w:proofErr w:type="gramEnd"/>
+        <w:t>(</w:t>
+      </w:r>
       <w:r>
         <w:rPr>
           <w:rFonts w:ascii="Courier New" w:hAnsi="Courier New" w:cs="Courier New"/>
           <w:sz w:val="16"/>
         </w:rPr>
-        <w:t xml:space="preserve">   </w:t>
+        <w:t xml:space="preserve"> </w:t>
       </w:r>
       <w:r>
         <w:rPr>
           <w:rFonts w:ascii="Courier New" w:hAnsi="Courier New" w:cs="Courier New"/>
           <w:sz w:val="16"/>
         </w:rPr>
-        <w:t>1)</w:t>
-      </w:r>
-    </w:p>
-    <w:p>
-      <w:r>
-        <w:t>/LD60/ Bewertung</w:t>
-      </w:r>
-      <w:proofErr w:type="gramStart"/>
-      <w:r>
-        <w:tab/>
+        <w:t>1</w:t>
       </w:r>
       <w:r>
         <w:rPr>
           <w:rFonts w:ascii="Courier New" w:hAnsi="Courier New" w:cs="Courier New"/>
           <w:sz w:val="16"/>
         </w:rPr>
-        <w:t>(</w:t>
+        <w:t>.</w:t>
       </w:r>
       <w:r>
         <w:rPr>
           <w:rFonts w:ascii="Courier New" w:hAnsi="Courier New" w:cs="Courier New"/>
           <w:sz w:val="16"/>
         </w:rPr>
-        <w:t xml:space="preserve"> </w:t>
-      </w:r>
+        <w:t>500</w:t>
+      </w:r>
+      <w:proofErr w:type="gramEnd"/>
       <w:r>
         <w:rPr>
           <w:rFonts w:ascii="Courier New" w:hAnsi="Courier New" w:cs="Courier New"/>
           <w:sz w:val="16"/>
         </w:rPr>
-        <w:t>1</w:t>
+        <w:t>)</w:t>
+      </w:r>
+    </w:p>
+    <w:p>
+      <w:r>
+        <w:t>/LD60/ Hersteller</w:t>
+      </w:r>
+      <w:proofErr w:type="gramStart"/>
+      <w:r>
+        <w:tab/>
       </w:r>
       <w:r>
         <w:rPr>
           <w:rFonts w:ascii="Courier New" w:hAnsi="Courier New" w:cs="Courier New"/>
           <w:sz w:val="16"/>
         </w:rPr>
-        <w:t>.</w:t>
+        <w:t>(</w:t>
       </w:r>
       <w:r>
         <w:rPr>
           <w:rFonts w:ascii="Courier New" w:hAnsi="Courier New" w:cs="Courier New"/>
           <w:sz w:val="16"/>
         </w:rPr>
-        <w:t>500</w:t>
-      </w:r>
-      <w:proofErr w:type="gramEnd"/>
+        <w:t xml:space="preserve"> </w:t>
+      </w:r>
       <w:r>
         <w:rPr>
           <w:rFonts w:ascii="Courier New" w:hAnsi="Courier New" w:cs="Courier New"/>
           <w:sz w:val="16"/>
         </w:rPr>
-        <w:t>)</w:t>
+        <w:t xml:space="preserve"> </w:t>
+      </w:r>
+      <w:proofErr w:type="gramEnd"/>
+      <w:r>
+        <w:rPr>
+          <w:rFonts w:ascii="Courier New" w:hAnsi="Courier New" w:cs="Courier New"/>
+          <w:sz w:val="16"/>
+        </w:rPr>
+        <w:t xml:space="preserve"> </w:t>
+      </w:r>
+      <w:r>
+        <w:rPr>
+          <w:rFonts w:ascii="Courier New" w:hAnsi="Courier New" w:cs="Courier New"/>
+          <w:sz w:val="16"/>
+        </w:rPr>
+        <w:t>500)</w:t>
+      </w:r>
+    </w:p>
+    <w:p>
+      <w:r>
+        <w:t>/LD70/ Filter</w:t>
+      </w:r>
+      <w:r>
+        <w:tab/>
+      </w:r>
+      <w:proofErr w:type="gramStart"/>
+      <w:r>
+        <w:tab/>
+      </w:r>
+      <w:r>
+        <w:rPr>
+          <w:rFonts w:ascii="Courier New" w:hAnsi="Courier New" w:cs="Courier New"/>
+          <w:sz w:val="16"/>
+        </w:rPr>
+        <w:t>(</w:t>
+      </w:r>
+      <w:r>
+        <w:rPr>
+          <w:rFonts w:ascii="Courier New" w:hAnsi="Courier New" w:cs="Courier New"/>
+          <w:sz w:val="16"/>
+        </w:rPr>
+        <w:t xml:space="preserve"> </w:t>
+      </w:r>
+      <w:r>
+        <w:rPr>
+          <w:rFonts w:ascii="Courier New" w:hAnsi="Courier New" w:cs="Courier New"/>
+          <w:sz w:val="16"/>
+        </w:rPr>
+        <w:t xml:space="preserve"> </w:t>
+      </w:r>
+      <w:proofErr w:type="gramEnd"/>
+      <w:r>
+        <w:rPr>
+          <w:rFonts w:ascii="Courier New" w:hAnsi="Courier New" w:cs="Courier New"/>
+          <w:sz w:val="16"/>
+        </w:rPr>
+        <w:t xml:space="preserve">  5</w:t>
+      </w:r>
+      <w:r>
+        <w:rPr>
+          <w:rFonts w:ascii="Courier New" w:hAnsi="Courier New" w:cs="Courier New"/>
+          <w:sz w:val="16"/>
+        </w:rPr>
+        <w:t>0)</w:t>
       </w:r>
     </w:p>
     <w:p/>
@@ -3623,7 +3938,22 @@
         <w:spacing w:after="120"/>
       </w:pPr>
       <w:r>
-        <w:t>Die Webanwendung soll zusätzlich für die Rollen Benutzer und Fahrer als Android App angeboten werden</w:t>
+        <w:t xml:space="preserve">Die Webanwendung soll zusätzlich für die Rollen </w:t>
+      </w:r>
+      <w:r>
+        <w:t>Besucher</w:t>
+      </w:r>
+      <w:r>
+        <w:t xml:space="preserve"> und </w:t>
+      </w:r>
+      <w:r>
+        <w:t>Benutzer</w:t>
+      </w:r>
+      <w:r>
+        <w:t xml:space="preserve"> </w:t>
+      </w:r>
+      <w:r>
+        <w:t>als Android App angeboten werden</w:t>
       </w:r>
     </w:p>
     <w:p/>
@@ -3646,6 +3976,7 @@
       <w:bookmarkStart w:id="39" w:name="_Toc526944141"/>
       <w:bookmarkStart w:id="40" w:name="_Toc528047797"/>
       <w:r>
+        <w:lastRenderedPageBreak/>
         <w:t>Offene Punkte</w:t>
       </w:r>
       <w:bookmarkEnd w:id="38"/>
@@ -7603,7 +7934,7 @@
 </file>
 
 <file path=customXml/itemProps2.xml><?xml version="1.0" encoding="utf-8"?>
-<ds:datastoreItem xmlns:ds="http://schemas.openxmlformats.org/officeDocument/2006/customXml" ds:itemID="{AA14D2D4-D4EE-4F4C-AA1A-17108568EE60}">
+<ds:datastoreItem xmlns:ds="http://schemas.openxmlformats.org/officeDocument/2006/customXml" ds:itemID="{9E5A5351-D7A9-4C2D-A4BF-016682CB61BC}">
   <ds:schemaRefs>
     <ds:schemaRef ds:uri="http://schemas.openxmlformats.org/officeDocument/2006/bibliography"/>
   </ds:schemaRefs>

</xml_diff>